<commit_message>
Merise / Bibliothéque (1er jet)
</commit_message>
<xml_diff>
--- a/merise/exercice/Grand prix/grand Prix.docx
+++ b/merise/exercice/Grand prix/grand Prix.docx
@@ -14545,136 +14545,38 @@
           </w:p>
         </w:tc>
       </w:tr>
-      <w:tr>
-        <w:trPr>
-          <w:trHeight w:val="506"/>
-        </w:trPr>
-        <w:tc>
-          <w:tcPr>
-            <w:tcW w:w="1047" w:type="dxa"/>
-            <w:tcBorders>
-              <w:top w:val="single" w:sz="4" w:space="0" w:color="999999"/>
-              <w:left w:val="single" w:sz="4" w:space="0" w:color="999999"/>
-              <w:bottom w:val="single" w:sz="4" w:space="0" w:color="999999"/>
-              <w:right w:val="single" w:sz="4" w:space="0" w:color="999999"/>
-            </w:tcBorders>
-          </w:tcPr>
-          <w:p>
-            <w:pPr>
-              <w:ind w:left="2"/>
-            </w:pPr>
-            <w:r>
-              <w:rPr>
-                <w:sz w:val="20"/>
-              </w:rPr>
-              <w:t xml:space="preserve"> </w:t>
-            </w:r>
-          </w:p>
-        </w:tc>
-        <w:tc>
-          <w:tcPr>
-            <w:tcW w:w="3332" w:type="dxa"/>
-            <w:tcBorders>
-              <w:top w:val="single" w:sz="4" w:space="0" w:color="999999"/>
-              <w:left w:val="single" w:sz="4" w:space="0" w:color="999999"/>
-              <w:bottom w:val="single" w:sz="4" w:space="0" w:color="999999"/>
-              <w:right w:val="single" w:sz="4" w:space="0" w:color="999999"/>
-            </w:tcBorders>
-          </w:tcPr>
-          <w:p>
-            <w:r>
-              <w:rPr>
-                <w:sz w:val="20"/>
-              </w:rPr>
-              <w:t xml:space="preserve">record_extend </w:t>
-            </w:r>
-          </w:p>
-        </w:tc>
-        <w:tc>
-          <w:tcPr>
-            <w:tcW w:w="2033" w:type="dxa"/>
-            <w:tcBorders>
-              <w:top w:val="single" w:sz="4" w:space="0" w:color="999999"/>
-              <w:left w:val="single" w:sz="4" w:space="0" w:color="999999"/>
-              <w:bottom w:val="single" w:sz="4" w:space="0" w:color="999999"/>
-              <w:right w:val="single" w:sz="4" w:space="0" w:color="999999"/>
-            </w:tcBorders>
-          </w:tcPr>
-          <w:p>
-            <w:pPr>
-              <w:ind w:left="2"/>
-            </w:pPr>
-            <w:r>
-              <w:rPr>
-                <w:sz w:val="18"/>
-              </w:rPr>
-              <w:t xml:space="preserve">Le record est-il mondial ou européen </w:t>
-            </w:r>
-          </w:p>
-        </w:tc>
-        <w:tc>
-          <w:tcPr>
-            <w:tcW w:w="2019" w:type="dxa"/>
-            <w:tcBorders>
-              <w:top w:val="single" w:sz="4" w:space="0" w:color="999999"/>
-              <w:left w:val="single" w:sz="4" w:space="0" w:color="999999"/>
-              <w:bottom w:val="single" w:sz="4" w:space="0" w:color="999999"/>
-              <w:right w:val="single" w:sz="4" w:space="0" w:color="999999"/>
-            </w:tcBorders>
-          </w:tcPr>
-          <w:p>
-            <w:r>
-              <w:rPr>
-                <w:sz w:val="18"/>
-              </w:rPr>
-              <w:t xml:space="preserve">A(8) </w:t>
-            </w:r>
-          </w:p>
-        </w:tc>
-        <w:tc>
-          <w:tcPr>
-            <w:tcW w:w="2028" w:type="dxa"/>
-            <w:tcBorders>
-              <w:top w:val="single" w:sz="4" w:space="0" w:color="999999"/>
-              <w:left w:val="single" w:sz="4" w:space="0" w:color="999999"/>
-              <w:bottom w:val="single" w:sz="4" w:space="0" w:color="999999"/>
-              <w:right w:val="single" w:sz="4" w:space="0" w:color="999999"/>
-            </w:tcBorders>
-          </w:tcPr>
-          <w:p>
-            <w:r>
-              <w:rPr>
-                <w:sz w:val="18"/>
-              </w:rPr>
-              <w:t xml:space="preserve"> </w:t>
-            </w:r>
-          </w:p>
-        </w:tc>
-      </w:tr>
     </w:tbl>
     <w:p>
       <w:pPr>
         <w:spacing w:after="0"/>
-      </w:pPr>
-      <w:r>
         <w:rPr>
           <w:color w:val="3476B1"/>
           <w:sz w:val="28"/>
         </w:rPr>
-        <w:t xml:space="preserve"> </w:t>
-      </w:r>
+      </w:pPr>
     </w:p>
     <w:p>
       <w:pPr>
         <w:spacing w:after="0"/>
-        <w:jc w:val="both"/>
       </w:pPr>
       <w:r>
         <w:rPr>
           <w:color w:val="3476B1"/>
           <w:sz w:val="28"/>
         </w:rPr>
-        <w:lastRenderedPageBreak/>
+        <w:t xml:space="preserve"> </w:t>
+      </w:r>
+    </w:p>
+    <w:p>
+      <w:pPr>
+        <w:spacing w:after="0"/>
+        <w:jc w:val="both"/>
+      </w:pPr>
+      <w:r>
+        <w:rPr>
+          <w:color w:val="3476B1"/>
+          <w:sz w:val="28"/>
+        </w:rPr>
         <w:t xml:space="preserve"> </w:t>
       </w:r>
       <w:r>
@@ -14727,6 +14629,7 @@
               <w:rPr>
                 <w:b/>
               </w:rPr>
+              <w:lastRenderedPageBreak/>
               <w:t xml:space="preserve">Entité </w:t>
             </w:r>
           </w:p>

</xml_diff>

<commit_message>
merise/ grand prix 2eme jet (vrai)
</commit_message>
<xml_diff>
--- a/merise/exercice/Grand prix/grand Prix.docx
+++ b/merise/exercice/Grand prix/grand Prix.docx
@@ -8896,20 +8896,22 @@
       <w:r>
         <w:rPr>
           <w:b/>
+          <w:sz w:val="28"/>
+          <w:szCs w:val="32"/>
+        </w:rPr>
+        <w:t>dictionnaire des données</w:t>
+      </w:r>
+      <w:r>
+        <w:rPr>
           <w:sz w:val="20"/>
         </w:rPr>
-        <w:t>dictionnaire des données</w:t>
-      </w:r>
-      <w:r>
-        <w:rPr>
-          <w:sz w:val="20"/>
-        </w:rPr>
         <w:t xml:space="preserve"> et repérer les </w:t>
       </w:r>
       <w:r>
         <w:rPr>
           <w:b/>
-          <w:sz w:val="20"/>
+          <w:sz w:val="24"/>
+          <w:szCs w:val="28"/>
         </w:rPr>
         <w:t>dépendances fonctionnelles</w:t>
       </w:r>

</xml_diff>